<commit_message>
mot so thay doi trong bai2.docx
</commit_message>
<xml_diff>
--- a/LAB02/bai2.docx
+++ b/LAB02/bai2.docx
@@ -476,7 +476,7 @@
         <w:pStyle w:val="MyStyle"/>
         <w:numPr>
           <w:ilvl w:val="0"/>
-          <w:numId w:val="2"/>
+          <w:numId w:val="3"/>
         </w:numPr>
         <w:shd w:val="clear" w:color="auto" w:fill="FFFFFF"/>
         <w:tabs>
@@ -501,8 +501,8 @@
       <w:pPr>
         <w:pStyle w:val="MyStyle"/>
         <w:numPr>
-          <w:ilvl w:val="0"/>
-          <w:numId w:val="2"/>
+          <w:ilvl w:val="1"/>
+          <w:numId w:val="3"/>
         </w:numPr>
         <w:shd w:val="clear" w:color="auto" w:fill="FFFFFF"/>
         <w:tabs>
@@ -520,7 +520,7 @@
           <w:color w:val="222222"/>
           <w:lang w:val="vi-VN"/>
         </w:rPr>
-        <w:t xml:space="preserve">Ý tưởng giải bài toán: </w:t>
+        <w:t xml:space="preserve">Áp dụng thư viện anytree (thư viện này đã bao gồm cả cây và node kèm theo các hàm cần thiết để giải bài toán) </w:t>
       </w:r>
     </w:p>
     <w:p>
@@ -528,7 +528,7 @@
         <w:pStyle w:val="MyStyle"/>
         <w:numPr>
           <w:ilvl w:val="1"/>
-          <w:numId w:val="2"/>
+          <w:numId w:val="3"/>
         </w:numPr>
         <w:shd w:val="clear" w:color="auto" w:fill="FFFFFF"/>
         <w:tabs>
@@ -546,15 +546,15 @@
           <w:color w:val="222222"/>
           <w:lang w:val="vi-VN"/>
         </w:rPr>
-        <w:t>Đầu tiên, ta sẽ không quan tâm đến phía bên kia của con sống mà chỉ quan tâm đến 1 bên bờ duy nhất để xét điều kiện để tạo nên cây tìm kiếm</w:t>
+        <w:t xml:space="preserve">Cách cài: </w:t>
       </w:r>
     </w:p>
     <w:p>
       <w:pPr>
         <w:pStyle w:val="MyStyle"/>
         <w:numPr>
-          <w:ilvl w:val="1"/>
-          <w:numId w:val="2"/>
+          <w:ilvl w:val="2"/>
+          <w:numId w:val="3"/>
         </w:numPr>
         <w:shd w:val="clear" w:color="auto" w:fill="FFFFFF"/>
         <w:tabs>
@@ -563,40 +563,12 @@
         </w:tabs>
         <w:textAlignment w:val="baseline"/>
         <w:rPr>
-          <w:color w:val="222222"/>
-          <w:lang w:val="vi-VN"/>
-        </w:rPr>
-      </w:pPr>
-      <w:r>
-        <w:rPr>
-          <w:color w:val="222222"/>
-          <w:lang w:val="vi-VN"/>
-        </w:rPr>
-        <w:t xml:space="preserve">Ta tạo Node khởi điểm </w:t>
-      </w:r>
-      <w:r>
-        <w:rPr>
           <w:b/>
           <w:bCs/>
           <w:color w:val="222222"/>
           <w:lang w:val="vi-VN"/>
         </w:rPr>
-        <w:t>(Root)</w:t>
-      </w:r>
-      <w:r>
-        <w:rPr>
-          <w:color w:val="222222"/>
-          <w:lang w:val="vi-VN"/>
-        </w:rPr>
-        <w:t xml:space="preserve"> là một mảng chứa 2 phần tử</w:t>
-      </w:r>
-      <w:r>
-        <w:rPr>
-          <w:color w:val="222222"/>
-          <w:lang w:val="vi-VN"/>
-        </w:rPr>
-        <w:t xml:space="preserve"> </w:t>
-      </w:r>
+      </w:pPr>
       <w:r>
         <w:rPr>
           <w:b/>
@@ -604,46 +576,33 @@
           <w:color w:val="222222"/>
           <w:lang w:val="vi-VN"/>
         </w:rPr>
-        <w:t>[M,T]</w:t>
-      </w:r>
-      <w:r>
-        <w:rPr>
-          <w:color w:val="222222"/>
-          <w:lang w:val="vi-VN"/>
-        </w:rPr>
-        <w:t xml:space="preserve">: số lượng triệu phú </w:t>
-      </w:r>
-      <w:r>
-        <w:rPr>
-          <w:b/>
-          <w:bCs/>
-          <w:color w:val="222222"/>
-          <w:lang w:val="vi-VN"/>
-        </w:rPr>
-        <w:t>(M)</w:t>
-      </w:r>
-      <w:r>
-        <w:rPr>
-          <w:color w:val="222222"/>
-          <w:lang w:val="vi-VN"/>
-        </w:rPr>
-        <w:t xml:space="preserve"> và số lượng kẻ cướp </w:t>
-      </w:r>
-      <w:r>
-        <w:rPr>
-          <w:b/>
-          <w:bCs/>
-          <w:color w:val="222222"/>
-          <w:lang w:val="vi-VN"/>
-        </w:rPr>
-        <w:t>(T)</w:t>
-      </w:r>
-      <w:r>
-        <w:rPr>
-          <w:color w:val="222222"/>
-          <w:lang w:val="vi-VN"/>
-        </w:rPr>
-        <w:t xml:space="preserve"> </w:t>
+        <w:t>pip install anytree</w:t>
+      </w:r>
+    </w:p>
+    <w:p>
+      <w:pPr>
+        <w:pStyle w:val="MyStyle"/>
+        <w:numPr>
+          <w:ilvl w:val="0"/>
+          <w:numId w:val="3"/>
+        </w:numPr>
+        <w:shd w:val="clear" w:color="auto" w:fill="FFFFFF"/>
+        <w:tabs>
+          <w:tab w:val="left" w:pos="142"/>
+          <w:tab w:val="left" w:pos="993"/>
+        </w:tabs>
+        <w:textAlignment w:val="baseline"/>
+        <w:rPr>
+          <w:color w:val="222222"/>
+          <w:lang w:val="vi-VN"/>
+        </w:rPr>
+      </w:pPr>
+      <w:r>
+        <w:rPr>
+          <w:color w:val="222222"/>
+          <w:lang w:val="vi-VN"/>
+        </w:rPr>
+        <w:t xml:space="preserve">Ý tưởng giải bài toán: </w:t>
       </w:r>
     </w:p>
     <w:p>
@@ -651,7 +610,130 @@
         <w:pStyle w:val="MyStyle"/>
         <w:numPr>
           <w:ilvl w:val="1"/>
-          <w:numId w:val="2"/>
+          <w:numId w:val="4"/>
+        </w:numPr>
+        <w:shd w:val="clear" w:color="auto" w:fill="FFFFFF"/>
+        <w:tabs>
+          <w:tab w:val="left" w:pos="142"/>
+          <w:tab w:val="left" w:pos="993"/>
+        </w:tabs>
+        <w:textAlignment w:val="baseline"/>
+        <w:rPr>
+          <w:color w:val="222222"/>
+          <w:lang w:val="vi-VN"/>
+        </w:rPr>
+      </w:pPr>
+      <w:r>
+        <w:rPr>
+          <w:color w:val="222222"/>
+          <w:lang w:val="vi-VN"/>
+        </w:rPr>
+        <w:t>Đầu tiên, ta sẽ không quan tâm đến phía bên kia của con sống mà chỉ quan tâm đến 1 bên bờ duy nhất để xét điều kiện để tạo nên cây tìm kiếm</w:t>
+      </w:r>
+    </w:p>
+    <w:p>
+      <w:pPr>
+        <w:pStyle w:val="MyStyle"/>
+        <w:numPr>
+          <w:ilvl w:val="1"/>
+          <w:numId w:val="4"/>
+        </w:numPr>
+        <w:shd w:val="clear" w:color="auto" w:fill="FFFFFF"/>
+        <w:tabs>
+          <w:tab w:val="left" w:pos="142"/>
+          <w:tab w:val="left" w:pos="993"/>
+        </w:tabs>
+        <w:textAlignment w:val="baseline"/>
+        <w:rPr>
+          <w:color w:val="222222"/>
+          <w:lang w:val="vi-VN"/>
+        </w:rPr>
+      </w:pPr>
+      <w:r>
+        <w:rPr>
+          <w:color w:val="222222"/>
+          <w:lang w:val="vi-VN"/>
+        </w:rPr>
+        <w:t xml:space="preserve">Ta tạo Node khởi điểm </w:t>
+      </w:r>
+      <w:r>
+        <w:rPr>
+          <w:b/>
+          <w:bCs/>
+          <w:color w:val="222222"/>
+          <w:lang w:val="vi-VN"/>
+        </w:rPr>
+        <w:t>(Root)</w:t>
+      </w:r>
+      <w:r>
+        <w:rPr>
+          <w:color w:val="222222"/>
+          <w:lang w:val="vi-VN"/>
+        </w:rPr>
+        <w:t xml:space="preserve"> là một mảng chứa 2 phần tử</w:t>
+      </w:r>
+      <w:r>
+        <w:rPr>
+          <w:color w:val="222222"/>
+          <w:lang w:val="vi-VN"/>
+        </w:rPr>
+        <w:t xml:space="preserve"> </w:t>
+      </w:r>
+      <w:r>
+        <w:rPr>
+          <w:b/>
+          <w:bCs/>
+          <w:color w:val="222222"/>
+          <w:lang w:val="vi-VN"/>
+        </w:rPr>
+        <w:t>[M,T]</w:t>
+      </w:r>
+      <w:r>
+        <w:rPr>
+          <w:color w:val="222222"/>
+          <w:lang w:val="vi-VN"/>
+        </w:rPr>
+        <w:t xml:space="preserve">: số lượng triệu phú </w:t>
+      </w:r>
+      <w:r>
+        <w:rPr>
+          <w:b/>
+          <w:bCs/>
+          <w:color w:val="222222"/>
+          <w:lang w:val="vi-VN"/>
+        </w:rPr>
+        <w:t>(M)</w:t>
+      </w:r>
+      <w:r>
+        <w:rPr>
+          <w:color w:val="222222"/>
+          <w:lang w:val="vi-VN"/>
+        </w:rPr>
+        <w:t xml:space="preserve"> và số lượng kẻ cướp </w:t>
+      </w:r>
+      <w:r>
+        <w:rPr>
+          <w:b/>
+          <w:bCs/>
+          <w:color w:val="222222"/>
+          <w:lang w:val="vi-VN"/>
+        </w:rPr>
+        <w:t>(T)</w:t>
+      </w:r>
+      <w:r>
+        <w:rPr>
+          <w:color w:val="222222"/>
+          <w:lang w:val="vi-VN"/>
+        </w:rPr>
+        <w:t xml:space="preserve"> </w:t>
+      </w:r>
+    </w:p>
+    <w:p>
+      <w:pPr>
+        <w:pStyle w:val="MyStyle"/>
+        <w:numPr>
+          <w:ilvl w:val="1"/>
+          <w:numId w:val="4"/>
         </w:numPr>
         <w:shd w:val="clear" w:color="auto" w:fill="FFFFFF"/>
         <w:tabs>
@@ -764,6 +846,7 @@
         <w:rPr>
           <w:noProof/>
         </w:rPr>
+        <w:lastRenderedPageBreak/>
         <w:drawing>
           <wp:anchor distT="0" distB="0" distL="114300" distR="114300" simplePos="0" relativeHeight="251659264" behindDoc="1" locked="0" layoutInCell="1" allowOverlap="1" wp14:anchorId="223C878D" wp14:editId="7AC88F1E">
             <wp:simplePos x="0" y="0"/>
@@ -828,7 +911,7 @@
         <w:pStyle w:val="MyStyle"/>
         <w:numPr>
           <w:ilvl w:val="1"/>
-          <w:numId w:val="2"/>
+          <w:numId w:val="5"/>
         </w:numPr>
         <w:shd w:val="clear" w:color="auto" w:fill="FFFFFF"/>
         <w:tabs>
@@ -867,22 +950,7 @@
           <w:color w:val="222222"/>
           <w:lang w:val="vi-VN"/>
         </w:rPr>
-        <w:t xml:space="preserve"> tiếp tục mở rộng </w:t>
-      </w:r>
-      <w:r>
-        <w:rPr>
-          <w:color w:val="222222"/>
-          <w:lang w:val="vi-VN"/>
-        </w:rPr>
-        <w:lastRenderedPageBreak/>
-        <w:t>đến khi nào điều kiện không còn thỏa được nữa</w:t>
-      </w:r>
-      <w:r>
-        <w:rPr>
-          <w:color w:val="222222"/>
-          <w:lang w:val="vi-VN"/>
-        </w:rPr>
-        <w:t xml:space="preserve"> thì chuyển sang nhánh khác để mở rộng.</w:t>
+        <w:t xml:space="preserve"> tiếp tục mở rộng đến khi nào điều kiện không còn thỏa được nữa thì chuyển sang nhánh khác để mở rộng.</w:t>
       </w:r>
     </w:p>
     <w:p>
@@ -909,21 +977,6 @@
           <w:lang w:val="vi-VN"/>
         </w:rPr>
         <w:t>Như thế ta đã tạo được một cây tìm kiếm chứa các khả năng có thể để giải quyết bài toán</w:t>
-      </w:r>
-      <w:r>
-        <w:rPr>
-          <w:color w:val="222222"/>
-          <w:lang w:val="vi-VN"/>
-        </w:rPr>
-        <w:tab/>
-      </w:r>
-      <w:r>
-        <w:rPr>
-          <w:color w:val="222222"/>
-          <w:lang w:val="vi-VN"/>
-        </w:rPr>
-        <w:tab/>
-        <w:t xml:space="preserve"> </w:t>
       </w:r>
     </w:p>
     <w:p>
@@ -1087,6 +1140,119 @@
 <file path=word/numbering.xml><?xml version="1.0" encoding="utf-8"?>
 <w:numbering xmlns:wpc="http://schemas.microsoft.com/office/word/2010/wordprocessingCanvas" xmlns:cx="http://schemas.microsoft.com/office/drawing/2014/chartex" xmlns:cx1="http://schemas.microsoft.com/office/drawing/2015/9/8/chartex" xmlns:cx2="http://schemas.microsoft.com/office/drawing/2015/10/21/chartex" xmlns:cx3="http://schemas.microsoft.com/office/drawing/2016/5/9/chartex" xmlns:cx4="http://schemas.microsoft.com/office/drawing/2016/5/10/chartex" xmlns:cx5="http://schemas.microsoft.com/office/drawing/2016/5/11/chartex" xmlns:cx6="http://schemas.microsoft.com/office/drawing/2016/5/12/chartex" xmlns:cx7="http://schemas.microsoft.com/office/drawing/2016/5/13/chartex" xmlns:cx8="http://schemas.microsoft.com/office/drawing/2016/5/14/chartex" xmlns:mc="http://schemas.openxmlformats.org/markup-compatibility/2006" xmlns:aink="http://schemas.microsoft.com/office/drawing/2016/ink" xmlns:am3d="http://schemas.microsoft.com/office/drawing/2017/model3d" xmlns:o="urn:schemas-microsoft-com:office:office" xmlns:r="http://schemas.openxmlformats.org/officeDocument/2006/relationships" xmlns:m="http://schemas.openxmlformats.org/officeDocument/2006/math" xmlns:v="urn:schemas-microsoft-com:vml" xmlns:wp14="http://schemas.microsoft.com/office/word/2010/wordprocessingDrawing" xmlns:wp="http://schemas.openxmlformats.org/drawingml/2006/wordprocessingDrawing" xmlns:w10="urn:schemas-microsoft-com:office:word" xmlns:w="http://schemas.openxmlformats.org/wordprocessingml/2006/main" xmlns:w14="http://schemas.microsoft.com/office/word/2010/wordml" xmlns:w15="http://schemas.microsoft.com/office/word/2012/wordml" xmlns:w16cex="http://schemas.microsoft.com/office/word/2018/wordml/cex" xmlns:w16cid="http://schemas.microsoft.com/office/word/2016/wordml/cid" xmlns:w16="http://schemas.microsoft.com/office/word/2018/wordml" xmlns:w16se="http://schemas.microsoft.com/office/word/2015/wordml/symex" xmlns:wpg="http://schemas.microsoft.com/office/word/2010/wordprocessingGroup" xmlns:wpi="http://schemas.microsoft.com/office/word/2010/wordprocessingInk" xmlns:wne="http://schemas.microsoft.com/office/word/2006/wordml" xmlns:wps="http://schemas.microsoft.com/office/word/2010/wordprocessingShape" mc:Ignorable="w14 w15 w16se w16cid w16 w16cex wp14">
   <w:abstractNum w:abstractNumId="0" w15:restartNumberingAfterBreak="0">
+    <w:nsid w:val="05C173E1"/>
+    <w:multiLevelType w:val="hybridMultilevel"/>
+    <w:tmpl w:val="BA746514"/>
+    <w:lvl w:ilvl="0" w:tplc="0748BF24">
+      <w:start w:val="2"/>
+      <w:numFmt w:val="bullet"/>
+      <w:lvlText w:val=""/>
+      <w:lvlJc w:val="left"/>
+      <w:pPr>
+        <w:ind w:left="1080" w:hanging="360"/>
+      </w:pPr>
+      <w:rPr>
+        <w:rFonts w:ascii="Wingdings" w:eastAsiaTheme="minorHAnsi" w:hAnsi="Wingdings" w:cs="Times New Roman" w:hint="default"/>
+      </w:rPr>
+    </w:lvl>
+    <w:lvl w:ilvl="1" w:tplc="04090001">
+      <w:start w:val="1"/>
+      <w:numFmt w:val="bullet"/>
+      <w:lvlText w:val=""/>
+      <w:lvlJc w:val="left"/>
+      <w:pPr>
+        <w:ind w:left="1800" w:hanging="360"/>
+      </w:pPr>
+      <w:rPr>
+        <w:rFonts w:ascii="Symbol" w:hAnsi="Symbol" w:cs="Symbol" w:hint="default"/>
+      </w:rPr>
+    </w:lvl>
+    <w:lvl w:ilvl="2" w:tplc="0748BF24">
+      <w:start w:val="2"/>
+      <w:numFmt w:val="bullet"/>
+      <w:lvlText w:val=""/>
+      <w:lvlJc w:val="left"/>
+      <w:pPr>
+        <w:ind w:left="2520" w:hanging="360"/>
+      </w:pPr>
+      <w:rPr>
+        <w:rFonts w:ascii="Wingdings" w:eastAsiaTheme="minorHAnsi" w:hAnsi="Wingdings" w:cs="Times New Roman" w:hint="default"/>
+      </w:rPr>
+    </w:lvl>
+    <w:lvl w:ilvl="3" w:tplc="04090001" w:tentative="1">
+      <w:start w:val="1"/>
+      <w:numFmt w:val="bullet"/>
+      <w:lvlText w:val=""/>
+      <w:lvlJc w:val="left"/>
+      <w:pPr>
+        <w:ind w:left="3240" w:hanging="360"/>
+      </w:pPr>
+      <w:rPr>
+        <w:rFonts w:ascii="Symbol" w:hAnsi="Symbol" w:cs="Symbol" w:hint="default"/>
+      </w:rPr>
+    </w:lvl>
+    <w:lvl w:ilvl="4" w:tplc="04090003" w:tentative="1">
+      <w:start w:val="1"/>
+      <w:numFmt w:val="bullet"/>
+      <w:lvlText w:val="o"/>
+      <w:lvlJc w:val="left"/>
+      <w:pPr>
+        <w:ind w:left="3960" w:hanging="360"/>
+      </w:pPr>
+      <w:rPr>
+        <w:rFonts w:ascii="Courier New" w:hAnsi="Courier New" w:cs="Courier New" w:hint="default"/>
+      </w:rPr>
+    </w:lvl>
+    <w:lvl w:ilvl="5" w:tplc="04090005" w:tentative="1">
+      <w:start w:val="1"/>
+      <w:numFmt w:val="bullet"/>
+      <w:lvlText w:val=""/>
+      <w:lvlJc w:val="left"/>
+      <w:pPr>
+        <w:ind w:left="4680" w:hanging="360"/>
+      </w:pPr>
+      <w:rPr>
+        <w:rFonts w:ascii="Wingdings" w:hAnsi="Wingdings" w:cs="Wingdings" w:hint="default"/>
+      </w:rPr>
+    </w:lvl>
+    <w:lvl w:ilvl="6" w:tplc="04090001" w:tentative="1">
+      <w:start w:val="1"/>
+      <w:numFmt w:val="bullet"/>
+      <w:lvlText w:val=""/>
+      <w:lvlJc w:val="left"/>
+      <w:pPr>
+        <w:ind w:left="5400" w:hanging="360"/>
+      </w:pPr>
+      <w:rPr>
+        <w:rFonts w:ascii="Symbol" w:hAnsi="Symbol" w:cs="Symbol" w:hint="default"/>
+      </w:rPr>
+    </w:lvl>
+    <w:lvl w:ilvl="7" w:tplc="04090003" w:tentative="1">
+      <w:start w:val="1"/>
+      <w:numFmt w:val="bullet"/>
+      <w:lvlText w:val="o"/>
+      <w:lvlJc w:val="left"/>
+      <w:pPr>
+        <w:ind w:left="6120" w:hanging="360"/>
+      </w:pPr>
+      <w:rPr>
+        <w:rFonts w:ascii="Courier New" w:hAnsi="Courier New" w:cs="Courier New" w:hint="default"/>
+      </w:rPr>
+    </w:lvl>
+    <w:lvl w:ilvl="8" w:tplc="04090005" w:tentative="1">
+      <w:start w:val="1"/>
+      <w:numFmt w:val="bullet"/>
+      <w:lvlText w:val=""/>
+      <w:lvlJc w:val="left"/>
+      <w:pPr>
+        <w:ind w:left="6840" w:hanging="360"/>
+      </w:pPr>
+      <w:rPr>
+        <w:rFonts w:ascii="Wingdings" w:hAnsi="Wingdings" w:cs="Wingdings" w:hint="default"/>
+      </w:rPr>
+    </w:lvl>
+  </w:abstractNum>
+  <w:abstractNum w:abstractNumId="1" w15:restartNumberingAfterBreak="0">
     <w:nsid w:val="212E100D"/>
     <w:multiLevelType w:val="hybridMultilevel"/>
     <w:tmpl w:val="A43290DA"/>
@@ -1176,7 +1342,7 @@
       </w:pPr>
     </w:lvl>
   </w:abstractNum>
-  <w:abstractNum w:abstractNumId="1" w15:restartNumberingAfterBreak="0">
+  <w:abstractNum w:abstractNumId="2" w15:restartNumberingAfterBreak="0">
     <w:nsid w:val="696E7E56"/>
     <w:multiLevelType w:val="hybridMultilevel"/>
     <w:tmpl w:val="D554A548"/>
@@ -1289,11 +1455,246 @@
       </w:rPr>
     </w:lvl>
   </w:abstractNum>
+  <w:abstractNum w:abstractNumId="3" w15:restartNumberingAfterBreak="0">
+    <w:nsid w:val="6C9A2AE0"/>
+    <w:multiLevelType w:val="hybridMultilevel"/>
+    <w:tmpl w:val="27FE9F1A"/>
+    <w:lvl w:ilvl="0" w:tplc="04090003">
+      <w:start w:val="1"/>
+      <w:numFmt w:val="bullet"/>
+      <w:lvlText w:val="o"/>
+      <w:lvlJc w:val="left"/>
+      <w:pPr>
+        <w:ind w:left="1080" w:hanging="360"/>
+      </w:pPr>
+      <w:rPr>
+        <w:rFonts w:ascii="Courier New" w:hAnsi="Courier New" w:cs="Courier New" w:hint="default"/>
+      </w:rPr>
+    </w:lvl>
+    <w:lvl w:ilvl="1" w:tplc="04090003">
+      <w:start w:val="1"/>
+      <w:numFmt w:val="bullet"/>
+      <w:lvlText w:val="o"/>
+      <w:lvlJc w:val="left"/>
+      <w:pPr>
+        <w:ind w:left="1800" w:hanging="360"/>
+      </w:pPr>
+      <w:rPr>
+        <w:rFonts w:ascii="Courier New" w:hAnsi="Courier New" w:cs="Courier New" w:hint="default"/>
+      </w:rPr>
+    </w:lvl>
+    <w:lvl w:ilvl="2" w:tplc="0748BF24">
+      <w:start w:val="2"/>
+      <w:numFmt w:val="bullet"/>
+      <w:lvlText w:val=""/>
+      <w:lvlJc w:val="left"/>
+      <w:pPr>
+        <w:ind w:left="2520" w:hanging="360"/>
+      </w:pPr>
+      <w:rPr>
+        <w:rFonts w:ascii="Wingdings" w:eastAsiaTheme="minorHAnsi" w:hAnsi="Wingdings" w:cs="Times New Roman" w:hint="default"/>
+      </w:rPr>
+    </w:lvl>
+    <w:lvl w:ilvl="3" w:tplc="04090001" w:tentative="1">
+      <w:start w:val="1"/>
+      <w:numFmt w:val="bullet"/>
+      <w:lvlText w:val=""/>
+      <w:lvlJc w:val="left"/>
+      <w:pPr>
+        <w:ind w:left="3240" w:hanging="360"/>
+      </w:pPr>
+      <w:rPr>
+        <w:rFonts w:ascii="Symbol" w:hAnsi="Symbol" w:cs="Symbol" w:hint="default"/>
+      </w:rPr>
+    </w:lvl>
+    <w:lvl w:ilvl="4" w:tplc="04090003" w:tentative="1">
+      <w:start w:val="1"/>
+      <w:numFmt w:val="bullet"/>
+      <w:lvlText w:val="o"/>
+      <w:lvlJc w:val="left"/>
+      <w:pPr>
+        <w:ind w:left="3960" w:hanging="360"/>
+      </w:pPr>
+      <w:rPr>
+        <w:rFonts w:ascii="Courier New" w:hAnsi="Courier New" w:cs="Courier New" w:hint="default"/>
+      </w:rPr>
+    </w:lvl>
+    <w:lvl w:ilvl="5" w:tplc="04090005" w:tentative="1">
+      <w:start w:val="1"/>
+      <w:numFmt w:val="bullet"/>
+      <w:lvlText w:val=""/>
+      <w:lvlJc w:val="left"/>
+      <w:pPr>
+        <w:ind w:left="4680" w:hanging="360"/>
+      </w:pPr>
+      <w:rPr>
+        <w:rFonts w:ascii="Wingdings" w:hAnsi="Wingdings" w:cs="Wingdings" w:hint="default"/>
+      </w:rPr>
+    </w:lvl>
+    <w:lvl w:ilvl="6" w:tplc="04090001" w:tentative="1">
+      <w:start w:val="1"/>
+      <w:numFmt w:val="bullet"/>
+      <w:lvlText w:val=""/>
+      <w:lvlJc w:val="left"/>
+      <w:pPr>
+        <w:ind w:left="5400" w:hanging="360"/>
+      </w:pPr>
+      <w:rPr>
+        <w:rFonts w:ascii="Symbol" w:hAnsi="Symbol" w:cs="Symbol" w:hint="default"/>
+      </w:rPr>
+    </w:lvl>
+    <w:lvl w:ilvl="7" w:tplc="04090003" w:tentative="1">
+      <w:start w:val="1"/>
+      <w:numFmt w:val="bullet"/>
+      <w:lvlText w:val="o"/>
+      <w:lvlJc w:val="left"/>
+      <w:pPr>
+        <w:ind w:left="6120" w:hanging="360"/>
+      </w:pPr>
+      <w:rPr>
+        <w:rFonts w:ascii="Courier New" w:hAnsi="Courier New" w:cs="Courier New" w:hint="default"/>
+      </w:rPr>
+    </w:lvl>
+    <w:lvl w:ilvl="8" w:tplc="04090005" w:tentative="1">
+      <w:start w:val="1"/>
+      <w:numFmt w:val="bullet"/>
+      <w:lvlText w:val=""/>
+      <w:lvlJc w:val="left"/>
+      <w:pPr>
+        <w:ind w:left="6840" w:hanging="360"/>
+      </w:pPr>
+      <w:rPr>
+        <w:rFonts w:ascii="Wingdings" w:hAnsi="Wingdings" w:cs="Wingdings" w:hint="default"/>
+      </w:rPr>
+    </w:lvl>
+  </w:abstractNum>
+  <w:abstractNum w:abstractNumId="4" w15:restartNumberingAfterBreak="0">
+    <w:nsid w:val="7DD76B9B"/>
+    <w:multiLevelType w:val="hybridMultilevel"/>
+    <w:tmpl w:val="C2B8C350"/>
+    <w:lvl w:ilvl="0" w:tplc="0748BF24">
+      <w:start w:val="2"/>
+      <w:numFmt w:val="bullet"/>
+      <w:lvlText w:val=""/>
+      <w:lvlJc w:val="left"/>
+      <w:pPr>
+        <w:ind w:left="1080" w:hanging="360"/>
+      </w:pPr>
+      <w:rPr>
+        <w:rFonts w:ascii="Wingdings" w:eastAsiaTheme="minorHAnsi" w:hAnsi="Wingdings" w:cs="Times New Roman" w:hint="default"/>
+      </w:rPr>
+    </w:lvl>
+    <w:lvl w:ilvl="1" w:tplc="04090001">
+      <w:start w:val="1"/>
+      <w:numFmt w:val="bullet"/>
+      <w:lvlText w:val=""/>
+      <w:lvlJc w:val="left"/>
+      <w:pPr>
+        <w:ind w:left="1800" w:hanging="360"/>
+      </w:pPr>
+      <w:rPr>
+        <w:rFonts w:ascii="Symbol" w:hAnsi="Symbol" w:cs="Symbol" w:hint="default"/>
+      </w:rPr>
+    </w:lvl>
+    <w:lvl w:ilvl="2" w:tplc="0748BF24">
+      <w:start w:val="2"/>
+      <w:numFmt w:val="bullet"/>
+      <w:lvlText w:val=""/>
+      <w:lvlJc w:val="left"/>
+      <w:pPr>
+        <w:ind w:left="2520" w:hanging="360"/>
+      </w:pPr>
+      <w:rPr>
+        <w:rFonts w:ascii="Wingdings" w:eastAsiaTheme="minorHAnsi" w:hAnsi="Wingdings" w:cs="Times New Roman" w:hint="default"/>
+      </w:rPr>
+    </w:lvl>
+    <w:lvl w:ilvl="3" w:tplc="04090001" w:tentative="1">
+      <w:start w:val="1"/>
+      <w:numFmt w:val="bullet"/>
+      <w:lvlText w:val=""/>
+      <w:lvlJc w:val="left"/>
+      <w:pPr>
+        <w:ind w:left="3240" w:hanging="360"/>
+      </w:pPr>
+      <w:rPr>
+        <w:rFonts w:ascii="Symbol" w:hAnsi="Symbol" w:cs="Symbol" w:hint="default"/>
+      </w:rPr>
+    </w:lvl>
+    <w:lvl w:ilvl="4" w:tplc="04090003" w:tentative="1">
+      <w:start w:val="1"/>
+      <w:numFmt w:val="bullet"/>
+      <w:lvlText w:val="o"/>
+      <w:lvlJc w:val="left"/>
+      <w:pPr>
+        <w:ind w:left="3960" w:hanging="360"/>
+      </w:pPr>
+      <w:rPr>
+        <w:rFonts w:ascii="Courier New" w:hAnsi="Courier New" w:cs="Courier New" w:hint="default"/>
+      </w:rPr>
+    </w:lvl>
+    <w:lvl w:ilvl="5" w:tplc="04090005" w:tentative="1">
+      <w:start w:val="1"/>
+      <w:numFmt w:val="bullet"/>
+      <w:lvlText w:val=""/>
+      <w:lvlJc w:val="left"/>
+      <w:pPr>
+        <w:ind w:left="4680" w:hanging="360"/>
+      </w:pPr>
+      <w:rPr>
+        <w:rFonts w:ascii="Wingdings" w:hAnsi="Wingdings" w:cs="Wingdings" w:hint="default"/>
+      </w:rPr>
+    </w:lvl>
+    <w:lvl w:ilvl="6" w:tplc="04090001" w:tentative="1">
+      <w:start w:val="1"/>
+      <w:numFmt w:val="bullet"/>
+      <w:lvlText w:val=""/>
+      <w:lvlJc w:val="left"/>
+      <w:pPr>
+        <w:ind w:left="5400" w:hanging="360"/>
+      </w:pPr>
+      <w:rPr>
+        <w:rFonts w:ascii="Symbol" w:hAnsi="Symbol" w:cs="Symbol" w:hint="default"/>
+      </w:rPr>
+    </w:lvl>
+    <w:lvl w:ilvl="7" w:tplc="04090003" w:tentative="1">
+      <w:start w:val="1"/>
+      <w:numFmt w:val="bullet"/>
+      <w:lvlText w:val="o"/>
+      <w:lvlJc w:val="left"/>
+      <w:pPr>
+        <w:ind w:left="6120" w:hanging="360"/>
+      </w:pPr>
+      <w:rPr>
+        <w:rFonts w:ascii="Courier New" w:hAnsi="Courier New" w:cs="Courier New" w:hint="default"/>
+      </w:rPr>
+    </w:lvl>
+    <w:lvl w:ilvl="8" w:tplc="04090005" w:tentative="1">
+      <w:start w:val="1"/>
+      <w:numFmt w:val="bullet"/>
+      <w:lvlText w:val=""/>
+      <w:lvlJc w:val="left"/>
+      <w:pPr>
+        <w:ind w:left="6840" w:hanging="360"/>
+      </w:pPr>
+      <w:rPr>
+        <w:rFonts w:ascii="Wingdings" w:hAnsi="Wingdings" w:cs="Wingdings" w:hint="default"/>
+      </w:rPr>
+    </w:lvl>
+  </w:abstractNum>
   <w:num w:numId="1">
+    <w:abstractNumId w:val="1"/>
+  </w:num>
+  <w:num w:numId="2">
+    <w:abstractNumId w:val="2"/>
+  </w:num>
+  <w:num w:numId="3">
+    <w:abstractNumId w:val="3"/>
+  </w:num>
+  <w:num w:numId="4">
     <w:abstractNumId w:val="0"/>
   </w:num>
-  <w:num w:numId="2">
-    <w:abstractNumId w:val="1"/>
+  <w:num w:numId="5">
+    <w:abstractNumId w:val="4"/>
   </w:num>
 </w:numbering>
 </file>

</xml_diff>